<commit_message>
new page on Fourier Series
</commit_message>
<xml_diff>
--- a/assets/pdf/CV Ken Academic 3.docx
+++ b/assets/pdf/CV Ken Academic 3.docx
@@ -1782,15 +1782,7 @@
                 <w:sz w:val="20"/>
                 <w:szCs w:val="20"/>
               </w:rPr>
-              <w:t>, QC</w:t>
-            </w:r>
-            <w:r>
-              <w:rPr>
-                <w:rFonts w:ascii="Open Sans Light" w:hAnsi="Open Sans Light" w:cs="Open Sans Light"/>
-                <w:sz w:val="20"/>
-                <w:szCs w:val="20"/>
-              </w:rPr>
-              <w:t>, Canada</w:t>
+              <w:t>, QC, Canada</w:t>
             </w:r>
           </w:p>
         </w:tc>
@@ -2100,15 +2092,7 @@
                 <w:sz w:val="20"/>
                 <w:szCs w:val="20"/>
               </w:rPr>
-              <w:t>McGill University, Montreal, QC</w:t>
-            </w:r>
-            <w:r>
-              <w:rPr>
-                <w:rFonts w:ascii="Open Sans Light" w:hAnsi="Open Sans Light" w:cs="Open Sans Light"/>
-                <w:sz w:val="20"/>
-                <w:szCs w:val="20"/>
-              </w:rPr>
-              <w:t>, Canada</w:t>
+              <w:t>McGill University, Montreal, QC, Canada</w:t>
             </w:r>
           </w:p>
         </w:tc>
@@ -2394,15 +2378,7 @@
                 <w:sz w:val="20"/>
                 <w:szCs w:val="20"/>
               </w:rPr>
-              <w:t>McGill University, Montreal, QC</w:t>
-            </w:r>
-            <w:r>
-              <w:rPr>
-                <w:rFonts w:ascii="Open Sans Light" w:hAnsi="Open Sans Light" w:cs="Open Sans Light"/>
-                <w:sz w:val="20"/>
-                <w:szCs w:val="20"/>
-              </w:rPr>
-              <w:t>, Canada</w:t>
+              <w:t>McGill University, Montreal, QC, Canada</w:t>
             </w:r>
           </w:p>
         </w:tc>
@@ -2888,15 +2864,7 @@
                 <w:sz w:val="20"/>
                 <w:szCs w:val="20"/>
               </w:rPr>
-              <w:t>McGill University, Montreal, QC</w:t>
-            </w:r>
-            <w:r>
-              <w:rPr>
-                <w:rFonts w:ascii="Open Sans Light" w:hAnsi="Open Sans Light" w:cs="Open Sans Light"/>
-                <w:sz w:val="20"/>
-                <w:szCs w:val="20"/>
-              </w:rPr>
-              <w:t>, Canada</w:t>
+              <w:t>McGill University, Montreal, QC, Canada</w:t>
             </w:r>
           </w:p>
         </w:tc>
@@ -4426,23 +4394,7 @@
           <w:color w:val="000000" w:themeColor="text1"/>
           <w:sz w:val="20"/>
         </w:rPr>
-        <w:t>, C++</w:t>
-      </w:r>
-      <w:r>
-        <w:rPr>
-          <w:rFonts w:ascii="Open Sans Light" w:hAnsi="Open Sans Light" w:cs="Open Sans Light"/>
-          <w:color w:val="000000" w:themeColor="text1"/>
-          <w:sz w:val="20"/>
-        </w:rPr>
-        <w:t xml:space="preserve">, CSS, HTML </w:t>
-      </w:r>
-      <w:r>
-        <w:rPr>
-          <w:rFonts w:ascii="Open Sans Light" w:hAnsi="Open Sans Light" w:cs="Open Sans Light"/>
-          <w:color w:val="000000" w:themeColor="text1"/>
-          <w:sz w:val="20"/>
-        </w:rPr>
-        <w:t xml:space="preserve"> </w:t>
+        <w:t xml:space="preserve">, CSS, HTML  </w:t>
       </w:r>
     </w:p>
     <w:p>
@@ -4471,6 +4423,8 @@
         </w:rPr>
         <w:t xml:space="preserve">: Word, Excel, PowerPoint </w:t>
       </w:r>
+      <w:bookmarkStart w:id="0" w:name="_GoBack"/>
+      <w:bookmarkEnd w:id="0"/>
     </w:p>
     <w:p>
       <w:pPr>
@@ -4639,8 +4593,6 @@
         </w:rPr>
         <w:t>Other contributions (not published)</w:t>
       </w:r>
-      <w:bookmarkStart w:id="0" w:name="_GoBack"/>
-      <w:bookmarkEnd w:id="0"/>
     </w:p>
     <w:p>
       <w:pPr>

</xml_diff>

<commit_message>
New post, new resume
</commit_message>
<xml_diff>
--- a/assets/pdf/CV Ken Academic 3.docx
+++ b/assets/pdf/CV Ken Academic 3.docx
@@ -223,8 +223,6 @@
           <w:shd w:val="clear" w:color="auto" w:fill="F2F2F2" w:themeFill="background1" w:themeFillShade="F2"/>
         </w:rPr>
       </w:pPr>
-      <w:bookmarkStart w:id="0" w:name="_GoBack"/>
-      <w:bookmarkEnd w:id="0"/>
     </w:p>
     <w:p>
       <w:pPr>
@@ -1439,7 +1437,7 @@
                 <w:sz w:val="20"/>
                 <w:szCs w:val="20"/>
               </w:rPr>
-              <w:t>Research Associate</w:t>
+              <w:t>Research Ass</w:t>
             </w:r>
             <w:r>
               <w:rPr>
@@ -1448,8 +1446,10 @@
                 <w:sz w:val="20"/>
                 <w:szCs w:val="20"/>
               </w:rPr>
-              <w:t xml:space="preserve"> </w:t>
-            </w:r>
+              <w:t>istant</w:t>
+            </w:r>
+            <w:bookmarkStart w:id="0" w:name="_GoBack"/>
+            <w:bookmarkEnd w:id="0"/>
           </w:p>
         </w:tc>
         <w:tc>
@@ -4481,6 +4481,30 @@
           <w:b/>
           <w:i/>
           <w:color w:val="000000"/>
+          <w:szCs w:val="20"/>
+          <w:lang w:eastAsia="en-CA"/>
+        </w:rPr>
+      </w:pPr>
+      <w:r>
+        <w:rPr>
+          <w:rFonts w:ascii="Open Sans Light" w:eastAsia="Times New Roman" w:hAnsi="Open Sans Light" w:cs="Open Sans Light"/>
+          <w:b/>
+          <w:i/>
+          <w:color w:val="000000"/>
+          <w:szCs w:val="20"/>
+          <w:lang w:eastAsia="en-CA"/>
+        </w:rPr>
+        <w:t>Published contributions</w:t>
+      </w:r>
+    </w:p>
+    <w:p>
+      <w:pPr>
+        <w:shd w:val="clear" w:color="auto" w:fill="FFFFFF"/>
+        <w:spacing w:after="0" w:line="240" w:lineRule="auto"/>
+        <w:jc w:val="both"/>
+        <w:rPr>
+          <w:rFonts w:ascii="Open Sans Light" w:eastAsia="Times New Roman" w:hAnsi="Open Sans Light" w:cs="Open Sans Light"/>
+          <w:color w:val="000000"/>
           <w:sz w:val="20"/>
           <w:szCs w:val="20"/>
           <w:lang w:eastAsia="en-CA"/>
@@ -4489,21 +4513,25 @@
       <w:r>
         <w:rPr>
           <w:rFonts w:ascii="Open Sans Light" w:eastAsia="Times New Roman" w:hAnsi="Open Sans Light" w:cs="Open Sans Light"/>
-          <w:b/>
+          <w:color w:val="000000"/>
+          <w:sz w:val="20"/>
+          <w:szCs w:val="20"/>
+          <w:lang w:eastAsia="en-CA"/>
+        </w:rPr>
+        <w:t xml:space="preserve">K. Nsiempba, M. Wang, and M. Vlasea, "Geometrical degrees of freedom for cellular structures generation: A new classification paradigm," </w:t>
+      </w:r>
+      <w:r>
+        <w:rPr>
+          <w:rFonts w:ascii="Open Sans Light" w:eastAsia="Times New Roman" w:hAnsi="Open Sans Light" w:cs="Open Sans Light"/>
           <w:i/>
           <w:color w:val="000000"/>
           <w:sz w:val="20"/>
           <w:szCs w:val="20"/>
           <w:lang w:eastAsia="en-CA"/>
         </w:rPr>
-        <w:t>Published contributions</w:t>
+        <w:t>Applied Sciences</w:t>
       </w:r>
-    </w:p>
-    <w:p>
-      <w:pPr>
-        <w:shd w:val="clear" w:color="auto" w:fill="FFFFFF"/>
-        <w:spacing w:after="0" w:line="240" w:lineRule="auto"/>
-        <w:jc w:val="both"/>
+      <w:r>
         <w:rPr>
           <w:rFonts w:ascii="Open Sans Light" w:eastAsia="Times New Roman" w:hAnsi="Open Sans Light" w:cs="Open Sans Light"/>
           <w:color w:val="000000"/>
@@ -4511,8 +4539,14 @@
           <w:szCs w:val="20"/>
           <w:lang w:eastAsia="en-CA"/>
         </w:rPr>
-      </w:pPr>
-      <w:r>
+        <w:t>. (Will be submitted in January 2021)</w:t>
+      </w:r>
+    </w:p>
+    <w:p>
+      <w:pPr>
+        <w:shd w:val="clear" w:color="auto" w:fill="FFFFFF"/>
+        <w:spacing w:after="0" w:line="240" w:lineRule="auto"/>
+        <w:jc w:val="both"/>
         <w:rPr>
           <w:rFonts w:ascii="Open Sans Light" w:eastAsia="Times New Roman" w:hAnsi="Open Sans Light" w:cs="Open Sans Light"/>
           <w:color w:val="000000"/>
@@ -4520,8 +4554,7 @@
           <w:szCs w:val="20"/>
           <w:lang w:eastAsia="en-CA"/>
         </w:rPr>
-        <w:t>TBA</w:t>
-      </w:r>
+      </w:pPr>
     </w:p>
     <w:p>
       <w:pPr>
@@ -4536,40 +4569,50 @@
           <w:lang w:eastAsia="en-CA"/>
         </w:rPr>
       </w:pPr>
-    </w:p>
-    <w:p>
-      <w:pPr>
-        <w:shd w:val="clear" w:color="auto" w:fill="FFFFFF"/>
-        <w:spacing w:after="0" w:line="240" w:lineRule="auto"/>
-        <w:jc w:val="both"/>
+      <w:r>
         <w:rPr>
           <w:rFonts w:ascii="Open Sans Light" w:eastAsia="Times New Roman" w:hAnsi="Open Sans Light" w:cs="Open Sans Light"/>
-          <w:b/>
+          <w:color w:val="000000"/>
+          <w:sz w:val="20"/>
+          <w:szCs w:val="20"/>
+          <w:lang w:eastAsia="en-CA"/>
+        </w:rPr>
+        <w:t xml:space="preserve">K. Nsiempba, O. Ibhadode, Z. Zhidong, and E. Toyserkani, "The impact of geometric features on the surface roughness of laser powder bed fused </w:t>
+      </w:r>
+      <w:proofErr w:type="spellStart"/>
+      <w:r>
+        <w:rPr>
+          <w:rFonts w:ascii="Open Sans Light" w:eastAsia="Times New Roman" w:hAnsi="Open Sans Light" w:cs="Open Sans Light"/>
+          <w:color w:val="000000"/>
+          <w:sz w:val="20"/>
+          <w:szCs w:val="20"/>
+          <w:lang w:eastAsia="en-CA"/>
+        </w:rPr>
+        <w:t>Hastelloy</w:t>
+      </w:r>
+      <w:proofErr w:type="spellEnd"/>
+      <w:r>
+        <w:rPr>
+          <w:rFonts w:ascii="Open Sans Light" w:eastAsia="Times New Roman" w:hAnsi="Open Sans Light" w:cs="Open Sans Light"/>
+          <w:color w:val="000000"/>
+          <w:sz w:val="20"/>
+          <w:szCs w:val="20"/>
+          <w:lang w:eastAsia="en-CA"/>
+        </w:rPr>
+        <w:t xml:space="preserve"> parts," </w:t>
+      </w:r>
+      <w:r>
+        <w:rPr>
+          <w:rFonts w:ascii="Open Sans Light" w:eastAsia="Times New Roman" w:hAnsi="Open Sans Light" w:cs="Open Sans Light"/>
           <w:i/>
           <w:color w:val="000000"/>
           <w:sz w:val="20"/>
           <w:szCs w:val="20"/>
           <w:lang w:eastAsia="en-CA"/>
         </w:rPr>
-      </w:pPr>
+        <w:t>Journal of Manufacturing Processes</w:t>
+      </w:r>
       <w:r>
-        <w:rPr>
-          <w:rFonts w:ascii="Open Sans Light" w:eastAsia="Times New Roman" w:hAnsi="Open Sans Light" w:cs="Open Sans Light"/>
-          <w:b/>
-          <w:i/>
-          <w:color w:val="000000"/>
-          <w:sz w:val="20"/>
-          <w:szCs w:val="20"/>
-          <w:lang w:eastAsia="en-CA"/>
-        </w:rPr>
-        <w:t>Other contributions (not published)</w:t>
-      </w:r>
-    </w:p>
-    <w:p>
-      <w:pPr>
-        <w:shd w:val="clear" w:color="auto" w:fill="FFFFFF"/>
-        <w:spacing w:after="0" w:line="240" w:lineRule="auto"/>
-        <w:jc w:val="both"/>
         <w:rPr>
           <w:rFonts w:ascii="Open Sans Light" w:eastAsia="Times New Roman" w:hAnsi="Open Sans Light" w:cs="Open Sans Light"/>
           <w:color w:val="000000"/>
@@ -4577,8 +4620,14 @@
           <w:szCs w:val="20"/>
           <w:lang w:eastAsia="en-CA"/>
         </w:rPr>
-      </w:pPr>
-      <w:r>
+        <w:t>. (Will be submitted in January 2021)</w:t>
+      </w:r>
+    </w:p>
+    <w:p>
+      <w:pPr>
+        <w:shd w:val="clear" w:color="auto" w:fill="FFFFFF"/>
+        <w:spacing w:after="0" w:line="240" w:lineRule="auto"/>
+        <w:jc w:val="both"/>
         <w:rPr>
           <w:rFonts w:ascii="Open Sans Light" w:eastAsia="Times New Roman" w:hAnsi="Open Sans Light" w:cs="Open Sans Light"/>
           <w:color w:val="000000"/>
@@ -4586,7 +4635,66 @@
           <w:szCs w:val="20"/>
           <w:lang w:eastAsia="en-CA"/>
         </w:rPr>
-        <w:t xml:space="preserve">Nsiempba, K., Toyserkani, E. (2019) Predicting Defects of 3D Printed Lattice Structures: </w:t>
+      </w:pPr>
+    </w:p>
+    <w:p>
+      <w:pPr>
+        <w:shd w:val="clear" w:color="auto" w:fill="FFFFFF"/>
+        <w:spacing w:after="0" w:line="240" w:lineRule="auto"/>
+        <w:jc w:val="both"/>
+        <w:rPr>
+          <w:rFonts w:ascii="Open Sans Light" w:eastAsia="Times New Roman" w:hAnsi="Open Sans Light" w:cs="Open Sans Light"/>
+          <w:b/>
+          <w:i/>
+          <w:color w:val="000000"/>
+          <w:szCs w:val="20"/>
+          <w:lang w:eastAsia="en-CA"/>
+        </w:rPr>
+      </w:pPr>
+      <w:r>
+        <w:rPr>
+          <w:rFonts w:ascii="Open Sans Light" w:eastAsia="Times New Roman" w:hAnsi="Open Sans Light" w:cs="Open Sans Light"/>
+          <w:b/>
+          <w:i/>
+          <w:color w:val="000000"/>
+          <w:szCs w:val="20"/>
+          <w:lang w:eastAsia="en-CA"/>
+        </w:rPr>
+        <w:t>Other contributions (not published)</w:t>
+      </w:r>
+    </w:p>
+    <w:p>
+      <w:pPr>
+        <w:shd w:val="clear" w:color="auto" w:fill="FFFFFF"/>
+        <w:spacing w:after="0" w:line="240" w:lineRule="auto"/>
+        <w:jc w:val="both"/>
+        <w:rPr>
+          <w:rFonts w:ascii="Open Sans Light" w:eastAsia="Times New Roman" w:hAnsi="Open Sans Light" w:cs="Open Sans Light"/>
+          <w:color w:val="000000"/>
+          <w:sz w:val="20"/>
+          <w:szCs w:val="20"/>
+          <w:lang w:eastAsia="en-CA"/>
+        </w:rPr>
+      </w:pPr>
+      <w:r>
+        <w:rPr>
+          <w:rFonts w:ascii="Open Sans Light" w:eastAsia="Times New Roman" w:hAnsi="Open Sans Light" w:cs="Open Sans Light"/>
+          <w:color w:val="000000"/>
+          <w:sz w:val="20"/>
+          <w:szCs w:val="20"/>
+          <w:lang w:eastAsia="en-CA"/>
+        </w:rPr>
+        <w:t xml:space="preserve">Nsiempba K., Toyserkani </w:t>
+      </w:r>
+      <w:r>
+        <w:rPr>
+          <w:rFonts w:ascii="Open Sans Light" w:eastAsia="Times New Roman" w:hAnsi="Open Sans Light" w:cs="Open Sans Light"/>
+          <w:color w:val="000000"/>
+          <w:sz w:val="20"/>
+          <w:szCs w:val="20"/>
+          <w:lang w:eastAsia="en-CA"/>
+        </w:rPr>
+        <w:t xml:space="preserve">E. (2019) Predicting Defects of 3D Printed Lattice Structures: </w:t>
       </w:r>
       <w:r>
         <w:rPr>

</xml_diff>

<commit_message>
Updated CV and Portfolio
</commit_message>
<xml_diff>
--- a/assets/pdf/CV Ken Academic 3.docx
+++ b/assets/pdf/CV Ken Academic 3.docx
@@ -224,7 +224,23 @@
                 <w:b/>
                 <w:sz w:val="20"/>
               </w:rPr>
-              <w:t xml:space="preserve">I am a passionate research student with a great balance of interpersonal and technical skills. I have a lot of academic/industrial experience in 3D printing and computational design. </w:t>
+              <w:t xml:space="preserve">I am a passionate </w:t>
+            </w:r>
+            <w:r>
+              <w:rPr>
+                <w:rFonts w:ascii="Open Sans Light" w:hAnsi="Open Sans Light" w:cs="Open Sans Light"/>
+                <w:b/>
+                <w:sz w:val="20"/>
+              </w:rPr>
+              <w:t xml:space="preserve">designer </w:t>
+            </w:r>
+            <w:r>
+              <w:rPr>
+                <w:rFonts w:ascii="Open Sans Light" w:hAnsi="Open Sans Light" w:cs="Open Sans Light"/>
+                <w:b/>
+                <w:sz w:val="20"/>
+              </w:rPr>
+              <w:t xml:space="preserve">with a great balance of interpersonal and technical skills. I have a lot of academic/industrial experience in 3D printing and computational design. </w:t>
             </w:r>
           </w:p>
         </w:tc>
@@ -1512,15 +1528,7 @@
                 <w:sz w:val="20"/>
                 <w:szCs w:val="20"/>
               </w:rPr>
-              <w:t>Sept</w:t>
-            </w:r>
-            <w:r>
-              <w:rPr>
-                <w:rFonts w:ascii="Open Sans Light" w:hAnsi="Open Sans Light" w:cs="Open Sans Light"/>
-                <w:sz w:val="20"/>
-                <w:szCs w:val="20"/>
-              </w:rPr>
-              <w:t>. 2021</w:t>
+              <w:t>Sept. 2021</w:t>
             </w:r>
             <w:r>
               <w:rPr>
@@ -3912,15 +3920,7 @@
                 <w:sz w:val="20"/>
                 <w:szCs w:val="20"/>
               </w:rPr>
-              <w:t>oderated the pane</w:t>
-            </w:r>
-            <w:r>
-              <w:rPr>
-                <w:rFonts w:ascii="Open Sans Light" w:hAnsi="Open Sans Light" w:cs="Open Sans Light"/>
-                <w:sz w:val="20"/>
-                <w:szCs w:val="20"/>
-              </w:rPr>
-              <w:t xml:space="preserve">l </w:t>
+              <w:t xml:space="preserve">oderated the panel </w:t>
             </w:r>
           </w:p>
           <w:p>

</xml_diff>